<commit_message>
added discrete time survival analysis
</commit_message>
<xml_diff>
--- a/cpbans/survival-analysis/survival-analysis.docx
+++ b/cpbans/survival-analysis/survival-analysis.docx
@@ -59,7 +59,7 @@
         <w:pStyle w:val="Date"/>
       </w:pPr>
       <w:r>
-        <w:t xml:space="preserve">19</w:t>
+        <w:t xml:space="preserve">25</w:t>
       </w:r>
       <w:r>
         <w:t xml:space="preserve"> </w:t>
@@ -77,7 +77,7 @@
         <w:t xml:space="preserve"> </w:t>
       </w:r>
       <w:r>
-        <w:t xml:space="preserve">13:31:35</w:t>
+        <w:t xml:space="preserve">15:31:38</w:t>
       </w:r>
     </w:p>
     <w:p>
@@ -209,7 +209,18 @@
         <w:rPr>
           <w:rStyle w:val="VerbatimChar"/>
         </w:rPr>
-        <w:t xml:space="preserve">. replace year_of_prohibition = 2021 if year_of_prohibition == . // replace missing w/ current year</w:t>
+        <w:t xml:space="preserve">. generate current_year = year(today()) // variable with current year</w:t>
+      </w:r>
+    </w:p>
+    <w:p>
+      <w:pPr>
+        <w:pStyle w:val="SourceCode"/>
+      </w:pPr>
+      <w:r>
+        <w:rPr>
+          <w:rStyle w:val="VerbatimChar"/>
+        </w:rPr>
+        <w:t xml:space="preserve">. replace year_of_prohibition = current_year if year_of_prohibition == . // replace missing w/ current year</w:t>
       </w:r>
       <w:r>
         <w:br w:type="textWrapping"/>
@@ -2672,6 +2683,1141 @@
       </w:pPr>
       <w:r>
         <w:t xml:space="preserve">Graph Of Life Table</w:t>
+      </w:r>
+    </w:p>
+    <w:p>
+      <w:pPr>
+        <w:pStyle w:val="Heading1"/>
+      </w:pPr>
+      <w:bookmarkStart w:id="43" w:name="discrete-time-survival-analysis"/>
+      <w:bookmarkEnd w:id="43"/>
+      <w:r>
+        <w:t xml:space="preserve">Discrete Time Survival Analysis</w:t>
+      </w:r>
+    </w:p>
+    <w:p>
+      <w:pPr>
+        <w:pStyle w:val="FirstParagraph"/>
+      </w:pPr>
+      <w:r>
+        <w:t xml:space="preserve">Discrete time survival analysis is placed at the end because it requires us to restructure the data into a long format, where every row is a</w:t>
+      </w:r>
+      <w:r>
+        <w:t xml:space="preserve"> </w:t>
+      </w:r>
+      <w:r>
+        <w:rPr>
+          <w:i/>
+        </w:rPr>
+        <w:t xml:space="preserve">country-year</w:t>
+      </w:r>
+      <w:r>
+        <w:t xml:space="preserve">.</w:t>
+      </w:r>
+    </w:p>
+    <w:p>
+      <w:pPr>
+        <w:pStyle w:val="Heading2"/>
+      </w:pPr>
+      <w:bookmarkStart w:id="44" w:name="restructuring-the-data"/>
+      <w:bookmarkEnd w:id="44"/>
+      <w:r>
+        <w:t xml:space="preserve">Restructuring the Data</w:t>
+      </w:r>
+    </w:p>
+    <w:p>
+      <w:pPr>
+        <w:pStyle w:val="FirstParagraph"/>
+      </w:pPr>
+      <w:r>
+        <w:t xml:space="preserve">We first need to generate a variable for the years during which a country was "at risk" of enacting a ban. Countries that have never enacted a ban are at risk up until the current year. Countries that enacted a ban leave the risk set once they have enacted a ban, and are thus at risk for a shorter time period.</w:t>
+      </w:r>
+    </w:p>
+    <w:p>
+      <w:pPr>
+        <w:pStyle w:val="SourceCode"/>
+      </w:pPr>
+      <w:r>
+        <w:rPr>
+          <w:rStyle w:val="VerbatimChar"/>
+        </w:rPr>
+        <w:t xml:space="preserve">. generate years_at_risk =  year_of_prohibition - 1978 + 1 // years "at risk" of enacting a ban</w:t>
+      </w:r>
+    </w:p>
+    <w:p>
+      <w:pPr>
+        <w:pStyle w:val="FirstParagraph"/>
+      </w:pPr>
+      <w:r>
+        <w:t xml:space="preserve">We</w:t>
+      </w:r>
+      <w:r>
+        <w:t xml:space="preserve"> </w:t>
+      </w:r>
+      <w:r>
+        <w:rPr>
+          <w:i/>
+        </w:rPr>
+        <w:t xml:space="preserve">expand</w:t>
+      </w:r>
+      <w:r>
+        <w:t xml:space="preserve"> </w:t>
+      </w:r>
+      <w:r>
+        <w:t xml:space="preserve">the data to generate one row of data for every year that each country is at risk.</w:t>
+      </w:r>
+    </w:p>
+    <w:p>
+      <w:pPr>
+        <w:pStyle w:val="SourceCode"/>
+      </w:pPr>
+      <w:r>
+        <w:rPr>
+          <w:rStyle w:val="VerbatimChar"/>
+        </w:rPr>
+        <w:t xml:space="preserve">. expand years_at_risk // "expand" the data; 1 row for every year at risk</w:t>
+      </w:r>
+      <w:r>
+        <w:br w:type="textWrapping"/>
+      </w:r>
+      <w:r>
+        <w:rPr>
+          <w:rStyle w:val="VerbatimChar"/>
+        </w:rPr>
+        <w:t xml:space="preserve">(9,908 observations created)</w:t>
+      </w:r>
+    </w:p>
+    <w:p>
+      <w:pPr>
+        <w:pStyle w:val="FirstParagraph"/>
+      </w:pPr>
+      <w:r>
+        <w:t xml:space="preserve">We create a year variable.</w:t>
+      </w:r>
+    </w:p>
+    <w:p>
+      <w:pPr>
+        <w:pStyle w:val="SourceCode"/>
+      </w:pPr>
+      <w:r>
+        <w:rPr>
+          <w:rStyle w:val="VerbatimChar"/>
+        </w:rPr>
+        <w:t xml:space="preserve">. bysort country_code: generate year = _n + 1977 // generate a year variable for each row</w:t>
+      </w:r>
+    </w:p>
+    <w:p>
+      <w:pPr>
+        <w:pStyle w:val="FirstParagraph"/>
+      </w:pPr>
+      <w:r>
+        <w:t xml:space="preserve">Lastly, we generate an indicator of the event, a</w:t>
+      </w:r>
+      <w:r>
+        <w:t xml:space="preserve"> </w:t>
+      </w:r>
+      <w:r>
+        <w:rPr>
+          <w:rStyle w:val="VerbatimChar"/>
+        </w:rPr>
+        <w:t xml:space="preserve">0/1</w:t>
+      </w:r>
+      <w:r>
+        <w:t xml:space="preserve">' variable, which takes the value 1 for rows in which a ban was enacted, and 0 otherwise.</w:t>
+      </w:r>
+    </w:p>
+    <w:p>
+      <w:pPr>
+        <w:pStyle w:val="SourceCode"/>
+      </w:pPr>
+      <w:r>
+        <w:rPr>
+          <w:rStyle w:val="VerbatimChar"/>
+        </w:rPr>
+        <w:t xml:space="preserve">. generate event = type == "CP Ban" &amp; year_of_prohibition == year // generate an event indicator</w:t>
+      </w:r>
+    </w:p>
+    <w:p>
+      <w:pPr>
+        <w:pStyle w:val="FirstParagraph"/>
+      </w:pPr>
+      <w:r>
+        <w:t xml:space="preserve">We list out a sample of the data to make sure that the data conform to our expectations. We focus on Norway, a country that</w:t>
+      </w:r>
+      <w:r>
+        <w:t xml:space="preserve"> </w:t>
+      </w:r>
+      <w:r>
+        <w:rPr>
+          <w:i/>
+        </w:rPr>
+        <w:t xml:space="preserve">has</w:t>
+      </w:r>
+      <w:r>
+        <w:t xml:space="preserve"> </w:t>
+      </w:r>
+      <w:r>
+        <w:t xml:space="preserve">enacted a ban, and Great Britain, a country that</w:t>
+      </w:r>
+      <w:r>
+        <w:t xml:space="preserve"> </w:t>
+      </w:r>
+      <w:r>
+        <w:rPr>
+          <w:i/>
+        </w:rPr>
+        <w:t xml:space="preserve">has not</w:t>
+      </w:r>
+      <w:r>
+        <w:t xml:space="preserve"> </w:t>
+      </w:r>
+      <w:r>
+        <w:t xml:space="preserve">enacted a ban.</w:t>
+      </w:r>
+    </w:p>
+    <w:p>
+      <w:pPr>
+        <w:pStyle w:val="SourceCode"/>
+      </w:pPr>
+      <w:r>
+        <w:rPr>
+          <w:rStyle w:val="VerbatimChar"/>
+        </w:rPr>
+        <w:t xml:space="preserve">. list country_code year_of_prohibition event continent years_at_risk year ///</w:t>
+      </w:r>
+      <w:r>
+        <w:br w:type="textWrapping"/>
+      </w:r>
+      <w:r>
+        <w:rPr>
+          <w:rStyle w:val="VerbatimChar"/>
+        </w:rPr>
+        <w:t xml:space="preserve">&gt; if country_code == "NOR" | country_code == "GBR" , ab(20) // list out a sample of the data</w:t>
+      </w:r>
+      <w:r>
+        <w:br w:type="textWrapping"/>
+      </w:r>
+      <w:r>
+        <w:rPr>
+          <w:rStyle w:val="VerbatimChar"/>
+        </w:rPr>
+        <w:t xml:space="preserve"/>
+      </w:r>
+      <w:r>
+        <w:br w:type="textWrapping"/>
+      </w:r>
+      <w:r>
+        <w:rPr>
+          <w:rStyle w:val="VerbatimChar"/>
+        </w:rPr>
+        <w:t xml:space="preserve">       ┌───────────────────────────────────────────────────────────────────────────────┐</w:t>
+      </w:r>
+      <w:r>
+        <w:br w:type="textWrapping"/>
+      </w:r>
+      <w:r>
+        <w:rPr>
+          <w:rStyle w:val="VerbatimChar"/>
+        </w:rPr>
+        <w:t xml:space="preserve">       │ country_code   year_of_prohibition   event   continent   years_at_risk   year │</w:t>
+      </w:r>
+      <w:r>
+        <w:br w:type="textWrapping"/>
+      </w:r>
+      <w:r>
+        <w:rPr>
+          <w:rStyle w:val="VerbatimChar"/>
+        </w:rPr>
+        <w:t xml:space="preserve">       ├───────────────────────────────────────────────────────────────────────────────┤</w:t>
+      </w:r>
+      <w:r>
+        <w:br w:type="textWrapping"/>
+      </w:r>
+      <w:r>
+        <w:rPr>
+          <w:rStyle w:val="VerbatimChar"/>
+        </w:rPr>
+        <w:t xml:space="preserve"> 3172. │          GBR                  2021       0      Europe              44   1978 │</w:t>
+      </w:r>
+      <w:r>
+        <w:br w:type="textWrapping"/>
+      </w:r>
+      <w:r>
+        <w:rPr>
+          <w:rStyle w:val="VerbatimChar"/>
+        </w:rPr>
+        <w:t xml:space="preserve"> 3173. │          GBR                  2021       0      Europe              44   1979 │</w:t>
+      </w:r>
+      <w:r>
+        <w:br w:type="textWrapping"/>
+      </w:r>
+      <w:r>
+        <w:rPr>
+          <w:rStyle w:val="VerbatimChar"/>
+        </w:rPr>
+        <w:t xml:space="preserve"> 3174. │          GBR                  2021       0      Europe              44   1980 │</w:t>
+      </w:r>
+      <w:r>
+        <w:br w:type="textWrapping"/>
+      </w:r>
+      <w:r>
+        <w:rPr>
+          <w:rStyle w:val="VerbatimChar"/>
+        </w:rPr>
+        <w:t xml:space="preserve"> 3175. │          GBR                  2021       0      Europe              44   1981 │</w:t>
+      </w:r>
+      <w:r>
+        <w:br w:type="textWrapping"/>
+      </w:r>
+      <w:r>
+        <w:rPr>
+          <w:rStyle w:val="VerbatimChar"/>
+        </w:rPr>
+        <w:t xml:space="preserve"> 3176. │          GBR                  2021       0      Europe              44   1982 │</w:t>
+      </w:r>
+      <w:r>
+        <w:br w:type="textWrapping"/>
+      </w:r>
+      <w:r>
+        <w:rPr>
+          <w:rStyle w:val="VerbatimChar"/>
+        </w:rPr>
+        <w:t xml:space="preserve">       ├───────────────────────────────────────────────────────────────────────────────┤</w:t>
+      </w:r>
+      <w:r>
+        <w:br w:type="textWrapping"/>
+      </w:r>
+      <w:r>
+        <w:rPr>
+          <w:rStyle w:val="VerbatimChar"/>
+        </w:rPr>
+        <w:t xml:space="preserve"> 3177. │          GBR                  2021       0      Europe              44   1983 │</w:t>
+      </w:r>
+      <w:r>
+        <w:br w:type="textWrapping"/>
+      </w:r>
+      <w:r>
+        <w:rPr>
+          <w:rStyle w:val="VerbatimChar"/>
+        </w:rPr>
+        <w:t xml:space="preserve"> 3178. │          GBR                  2021       0      Europe              44   1984 │</w:t>
+      </w:r>
+      <w:r>
+        <w:br w:type="textWrapping"/>
+      </w:r>
+      <w:r>
+        <w:rPr>
+          <w:rStyle w:val="VerbatimChar"/>
+        </w:rPr>
+        <w:t xml:space="preserve"> 3179. │          GBR                  2021       0      Europe              44   1985 │</w:t>
+      </w:r>
+      <w:r>
+        <w:br w:type="textWrapping"/>
+      </w:r>
+      <w:r>
+        <w:rPr>
+          <w:rStyle w:val="VerbatimChar"/>
+        </w:rPr>
+        <w:t xml:space="preserve"> 3180. │          GBR                  2021       0      Europe              44   1986 │</w:t>
+      </w:r>
+      <w:r>
+        <w:br w:type="textWrapping"/>
+      </w:r>
+      <w:r>
+        <w:rPr>
+          <w:rStyle w:val="VerbatimChar"/>
+        </w:rPr>
+        <w:t xml:space="preserve"> 3181. │          GBR                  2021       0      Europe              44   1987 │</w:t>
+      </w:r>
+      <w:r>
+        <w:br w:type="textWrapping"/>
+      </w:r>
+      <w:r>
+        <w:rPr>
+          <w:rStyle w:val="VerbatimChar"/>
+        </w:rPr>
+        <w:t xml:space="preserve">       ├───────────────────────────────────────────────────────────────────────────────┤</w:t>
+      </w:r>
+      <w:r>
+        <w:br w:type="textWrapping"/>
+      </w:r>
+      <w:r>
+        <w:rPr>
+          <w:rStyle w:val="VerbatimChar"/>
+        </w:rPr>
+        <w:t xml:space="preserve"> 3182. │          GBR                  2021       0      Europe              44   1988 │</w:t>
+      </w:r>
+      <w:r>
+        <w:br w:type="textWrapping"/>
+      </w:r>
+      <w:r>
+        <w:rPr>
+          <w:rStyle w:val="VerbatimChar"/>
+        </w:rPr>
+        <w:t xml:space="preserve"> 3183. │          GBR                  2021       0      Europe              44   1989 │</w:t>
+      </w:r>
+      <w:r>
+        <w:br w:type="textWrapping"/>
+      </w:r>
+      <w:r>
+        <w:rPr>
+          <w:rStyle w:val="VerbatimChar"/>
+        </w:rPr>
+        <w:t xml:space="preserve"> 3184. │          GBR                  2021       0      Europe              44   1990 │</w:t>
+      </w:r>
+      <w:r>
+        <w:br w:type="textWrapping"/>
+      </w:r>
+      <w:r>
+        <w:rPr>
+          <w:rStyle w:val="VerbatimChar"/>
+        </w:rPr>
+        <w:t xml:space="preserve"> 3185. │          GBR                  2021       0      Europe              44   1991 │</w:t>
+      </w:r>
+      <w:r>
+        <w:br w:type="textWrapping"/>
+      </w:r>
+      <w:r>
+        <w:rPr>
+          <w:rStyle w:val="VerbatimChar"/>
+        </w:rPr>
+        <w:t xml:space="preserve"> 3186. │          GBR                  2021       0      Europe              44   1992 │</w:t>
+      </w:r>
+      <w:r>
+        <w:br w:type="textWrapping"/>
+      </w:r>
+      <w:r>
+        <w:rPr>
+          <w:rStyle w:val="VerbatimChar"/>
+        </w:rPr>
+        <w:t xml:space="preserve">       ├───────────────────────────────────────────────────────────────────────────────┤</w:t>
+      </w:r>
+      <w:r>
+        <w:br w:type="textWrapping"/>
+      </w:r>
+      <w:r>
+        <w:rPr>
+          <w:rStyle w:val="VerbatimChar"/>
+        </w:rPr>
+        <w:t xml:space="preserve"> 3187. │          GBR                  2021       0      Europe              44   1993 │</w:t>
+      </w:r>
+      <w:r>
+        <w:br w:type="textWrapping"/>
+      </w:r>
+      <w:r>
+        <w:rPr>
+          <w:rStyle w:val="VerbatimChar"/>
+        </w:rPr>
+        <w:t xml:space="preserve"> 3188. │          GBR                  2021       0      Europe              44   1994 │</w:t>
+      </w:r>
+      <w:r>
+        <w:br w:type="textWrapping"/>
+      </w:r>
+      <w:r>
+        <w:rPr>
+          <w:rStyle w:val="VerbatimChar"/>
+        </w:rPr>
+        <w:t xml:space="preserve"> 3189. │          GBR                  2021       0      Europe              44   1995 │</w:t>
+      </w:r>
+      <w:r>
+        <w:br w:type="textWrapping"/>
+      </w:r>
+      <w:r>
+        <w:rPr>
+          <w:rStyle w:val="VerbatimChar"/>
+        </w:rPr>
+        <w:t xml:space="preserve"> 3190. │          GBR                  2021       0      Europe              44   1996 │</w:t>
+      </w:r>
+      <w:r>
+        <w:br w:type="textWrapping"/>
+      </w:r>
+      <w:r>
+        <w:rPr>
+          <w:rStyle w:val="VerbatimChar"/>
+        </w:rPr>
+        <w:t xml:space="preserve"> 3191. │          GBR                  2021       0      Europe              44   1997 │</w:t>
+      </w:r>
+      <w:r>
+        <w:br w:type="textWrapping"/>
+      </w:r>
+      <w:r>
+        <w:rPr>
+          <w:rStyle w:val="VerbatimChar"/>
+        </w:rPr>
+        <w:t xml:space="preserve">       ├───────────────────────────────────────────────────────────────────────────────┤</w:t>
+      </w:r>
+      <w:r>
+        <w:br w:type="textWrapping"/>
+      </w:r>
+      <w:r>
+        <w:rPr>
+          <w:rStyle w:val="VerbatimChar"/>
+        </w:rPr>
+        <w:t xml:space="preserve"> 3192. │          GBR                  2021       0      Europe              44   1998 │</w:t>
+      </w:r>
+      <w:r>
+        <w:br w:type="textWrapping"/>
+      </w:r>
+      <w:r>
+        <w:rPr>
+          <w:rStyle w:val="VerbatimChar"/>
+        </w:rPr>
+        <w:t xml:space="preserve"> 3193. │          GBR                  2021       0      Europe              44   1999 │</w:t>
+      </w:r>
+      <w:r>
+        <w:br w:type="textWrapping"/>
+      </w:r>
+      <w:r>
+        <w:rPr>
+          <w:rStyle w:val="VerbatimChar"/>
+        </w:rPr>
+        <w:t xml:space="preserve"> 3194. │          GBR                  2021       0      Europe              44   2000 │</w:t>
+      </w:r>
+      <w:r>
+        <w:br w:type="textWrapping"/>
+      </w:r>
+      <w:r>
+        <w:rPr>
+          <w:rStyle w:val="VerbatimChar"/>
+        </w:rPr>
+        <w:t xml:space="preserve"> 3195. │          GBR                  2021       0      Europe              44   2001 │</w:t>
+      </w:r>
+      <w:r>
+        <w:br w:type="textWrapping"/>
+      </w:r>
+      <w:r>
+        <w:rPr>
+          <w:rStyle w:val="VerbatimChar"/>
+        </w:rPr>
+        <w:t xml:space="preserve"> 3196. │          GBR                  2021       0      Europe              44   2002 │</w:t>
+      </w:r>
+      <w:r>
+        <w:br w:type="textWrapping"/>
+      </w:r>
+      <w:r>
+        <w:rPr>
+          <w:rStyle w:val="VerbatimChar"/>
+        </w:rPr>
+        <w:t xml:space="preserve">       ├───────────────────────────────────────────────────────────────────────────────┤</w:t>
+      </w:r>
+      <w:r>
+        <w:br w:type="textWrapping"/>
+      </w:r>
+      <w:r>
+        <w:rPr>
+          <w:rStyle w:val="VerbatimChar"/>
+        </w:rPr>
+        <w:t xml:space="preserve"> 3197. │          GBR                  2021       0      Europe              44   2003 │</w:t>
+      </w:r>
+      <w:r>
+        <w:br w:type="textWrapping"/>
+      </w:r>
+      <w:r>
+        <w:rPr>
+          <w:rStyle w:val="VerbatimChar"/>
+        </w:rPr>
+        <w:t xml:space="preserve"> 3198. │          GBR                  2021       0      Europe              44   2004 │</w:t>
+      </w:r>
+      <w:r>
+        <w:br w:type="textWrapping"/>
+      </w:r>
+      <w:r>
+        <w:rPr>
+          <w:rStyle w:val="VerbatimChar"/>
+        </w:rPr>
+        <w:t xml:space="preserve"> 3199. │          GBR                  2021       0      Europe              44   2005 │</w:t>
+      </w:r>
+      <w:r>
+        <w:br w:type="textWrapping"/>
+      </w:r>
+      <w:r>
+        <w:rPr>
+          <w:rStyle w:val="VerbatimChar"/>
+        </w:rPr>
+        <w:t xml:space="preserve"> 3200. │          GBR                  2021       0      Europe              44   2006 │</w:t>
+      </w:r>
+      <w:r>
+        <w:br w:type="textWrapping"/>
+      </w:r>
+      <w:r>
+        <w:rPr>
+          <w:rStyle w:val="VerbatimChar"/>
+        </w:rPr>
+        <w:t xml:space="preserve"> 3201. │          GBR                  2021       0      Europe              44   2007 │</w:t>
+      </w:r>
+      <w:r>
+        <w:br w:type="textWrapping"/>
+      </w:r>
+      <w:r>
+        <w:rPr>
+          <w:rStyle w:val="VerbatimChar"/>
+        </w:rPr>
+        <w:t xml:space="preserve">       ├───────────────────────────────────────────────────────────────────────────────┤</w:t>
+      </w:r>
+      <w:r>
+        <w:br w:type="textWrapping"/>
+      </w:r>
+      <w:r>
+        <w:rPr>
+          <w:rStyle w:val="VerbatimChar"/>
+        </w:rPr>
+        <w:t xml:space="preserve"> 3202. │          GBR                  2021       0      Europe              44   2008 │</w:t>
+      </w:r>
+      <w:r>
+        <w:br w:type="textWrapping"/>
+      </w:r>
+      <w:r>
+        <w:rPr>
+          <w:rStyle w:val="VerbatimChar"/>
+        </w:rPr>
+        <w:t xml:space="preserve"> 3203. │          GBR                  2021       0      Europe              44   2009 │</w:t>
+      </w:r>
+      <w:r>
+        <w:br w:type="textWrapping"/>
+      </w:r>
+      <w:r>
+        <w:rPr>
+          <w:rStyle w:val="VerbatimChar"/>
+        </w:rPr>
+        <w:t xml:space="preserve"> 3204. │          GBR                  2021       0      Europe              44   2010 │</w:t>
+      </w:r>
+      <w:r>
+        <w:br w:type="textWrapping"/>
+      </w:r>
+      <w:r>
+        <w:rPr>
+          <w:rStyle w:val="VerbatimChar"/>
+        </w:rPr>
+        <w:t xml:space="preserve"> 3205. │          GBR                  2021       0      Europe              44   2011 │</w:t>
+      </w:r>
+      <w:r>
+        <w:br w:type="textWrapping"/>
+      </w:r>
+      <w:r>
+        <w:rPr>
+          <w:rStyle w:val="VerbatimChar"/>
+        </w:rPr>
+        <w:t xml:space="preserve"> 3206. │          GBR                  2021       0      Europe              44   2012 │</w:t>
+      </w:r>
+      <w:r>
+        <w:br w:type="textWrapping"/>
+      </w:r>
+      <w:r>
+        <w:rPr>
+          <w:rStyle w:val="VerbatimChar"/>
+        </w:rPr>
+        <w:t xml:space="preserve">       ├───────────────────────────────────────────────────────────────────────────────┤</w:t>
+      </w:r>
+      <w:r>
+        <w:br w:type="textWrapping"/>
+      </w:r>
+      <w:r>
+        <w:rPr>
+          <w:rStyle w:val="VerbatimChar"/>
+        </w:rPr>
+        <w:t xml:space="preserve"> 3207. │          GBR                  2021       0      Europe              44   2013 │</w:t>
+      </w:r>
+      <w:r>
+        <w:br w:type="textWrapping"/>
+      </w:r>
+      <w:r>
+        <w:rPr>
+          <w:rStyle w:val="VerbatimChar"/>
+        </w:rPr>
+        <w:t xml:space="preserve"> 3208. │          GBR                  2021       0      Europe              44   2014 │</w:t>
+      </w:r>
+      <w:r>
+        <w:br w:type="textWrapping"/>
+      </w:r>
+      <w:r>
+        <w:rPr>
+          <w:rStyle w:val="VerbatimChar"/>
+        </w:rPr>
+        <w:t xml:space="preserve"> 3209. │          GBR                  2021       0      Europe              44   2015 │</w:t>
+      </w:r>
+      <w:r>
+        <w:br w:type="textWrapping"/>
+      </w:r>
+      <w:r>
+        <w:rPr>
+          <w:rStyle w:val="VerbatimChar"/>
+        </w:rPr>
+        <w:t xml:space="preserve"> 3210. │          GBR                  2021       0      Europe              44   2016 │</w:t>
+      </w:r>
+      <w:r>
+        <w:br w:type="textWrapping"/>
+      </w:r>
+      <w:r>
+        <w:rPr>
+          <w:rStyle w:val="VerbatimChar"/>
+        </w:rPr>
+        <w:t xml:space="preserve"> 3211. │          GBR                  2021       0      Europe              44   2017 │</w:t>
+      </w:r>
+      <w:r>
+        <w:br w:type="textWrapping"/>
+      </w:r>
+      <w:r>
+        <w:rPr>
+          <w:rStyle w:val="VerbatimChar"/>
+        </w:rPr>
+        <w:t xml:space="preserve">       ├───────────────────────────────────────────────────────────────────────────────┤</w:t>
+      </w:r>
+      <w:r>
+        <w:br w:type="textWrapping"/>
+      </w:r>
+      <w:r>
+        <w:rPr>
+          <w:rStyle w:val="VerbatimChar"/>
+        </w:rPr>
+        <w:t xml:space="preserve"> 3212. │          GBR                  2021       0      Europe              44   2018 │</w:t>
+      </w:r>
+      <w:r>
+        <w:br w:type="textWrapping"/>
+      </w:r>
+      <w:r>
+        <w:rPr>
+          <w:rStyle w:val="VerbatimChar"/>
+        </w:rPr>
+        <w:t xml:space="preserve"> 3213. │          GBR                  2021       0      Europe              44   2019 │</w:t>
+      </w:r>
+      <w:r>
+        <w:br w:type="textWrapping"/>
+      </w:r>
+      <w:r>
+        <w:rPr>
+          <w:rStyle w:val="VerbatimChar"/>
+        </w:rPr>
+        <w:t xml:space="preserve"> 3214. │          GBR                  2021       0      Europe              44   2020 │</w:t>
+      </w:r>
+      <w:r>
+        <w:br w:type="textWrapping"/>
+      </w:r>
+      <w:r>
+        <w:rPr>
+          <w:rStyle w:val="VerbatimChar"/>
+        </w:rPr>
+        <w:t xml:space="preserve"> 3215. │          GBR                  2021       0      Europe              44   2021 │</w:t>
+      </w:r>
+      <w:r>
+        <w:br w:type="textWrapping"/>
+      </w:r>
+      <w:r>
+        <w:rPr>
+          <w:rStyle w:val="VerbatimChar"/>
+        </w:rPr>
+        <w:t xml:space="preserve"> 6811. │          NOR                  1987       0      Europe              10   1978 │</w:t>
+      </w:r>
+      <w:r>
+        <w:br w:type="textWrapping"/>
+      </w:r>
+      <w:r>
+        <w:rPr>
+          <w:rStyle w:val="VerbatimChar"/>
+        </w:rPr>
+        <w:t xml:space="preserve">       ├───────────────────────────────────────────────────────────────────────────────┤</w:t>
+      </w:r>
+      <w:r>
+        <w:br w:type="textWrapping"/>
+      </w:r>
+      <w:r>
+        <w:rPr>
+          <w:rStyle w:val="VerbatimChar"/>
+        </w:rPr>
+        <w:t xml:space="preserve"> 6812. │          NOR                  1987       0      Europe              10   1979 │</w:t>
+      </w:r>
+      <w:r>
+        <w:br w:type="textWrapping"/>
+      </w:r>
+      <w:r>
+        <w:rPr>
+          <w:rStyle w:val="VerbatimChar"/>
+        </w:rPr>
+        <w:t xml:space="preserve"> 6813. │          NOR                  1987       0      Europe              10   1980 │</w:t>
+      </w:r>
+      <w:r>
+        <w:br w:type="textWrapping"/>
+      </w:r>
+      <w:r>
+        <w:rPr>
+          <w:rStyle w:val="VerbatimChar"/>
+        </w:rPr>
+        <w:t xml:space="preserve"> 6814. │          NOR                  1987       0      Europe              10   1981 │</w:t>
+      </w:r>
+      <w:r>
+        <w:br w:type="textWrapping"/>
+      </w:r>
+      <w:r>
+        <w:rPr>
+          <w:rStyle w:val="VerbatimChar"/>
+        </w:rPr>
+        <w:t xml:space="preserve"> 6815. │          NOR                  1987       0      Europe              10   1982 │</w:t>
+      </w:r>
+      <w:r>
+        <w:br w:type="textWrapping"/>
+      </w:r>
+      <w:r>
+        <w:rPr>
+          <w:rStyle w:val="VerbatimChar"/>
+        </w:rPr>
+        <w:t xml:space="preserve"> 6816. │          NOR                  1987       0      Europe              10   1983 │</w:t>
+      </w:r>
+      <w:r>
+        <w:br w:type="textWrapping"/>
+      </w:r>
+      <w:r>
+        <w:rPr>
+          <w:rStyle w:val="VerbatimChar"/>
+        </w:rPr>
+        <w:t xml:space="preserve">       ├───────────────────────────────────────────────────────────────────────────────┤</w:t>
+      </w:r>
+      <w:r>
+        <w:br w:type="textWrapping"/>
+      </w:r>
+      <w:r>
+        <w:rPr>
+          <w:rStyle w:val="VerbatimChar"/>
+        </w:rPr>
+        <w:t xml:space="preserve"> 6817. │          NOR                  1987       0      Europe              10   1984 │</w:t>
+      </w:r>
+      <w:r>
+        <w:br w:type="textWrapping"/>
+      </w:r>
+      <w:r>
+        <w:rPr>
+          <w:rStyle w:val="VerbatimChar"/>
+        </w:rPr>
+        <w:t xml:space="preserve"> 6818. │          NOR                  1987       0      Europe              10   1985 │</w:t>
+      </w:r>
+      <w:r>
+        <w:br w:type="textWrapping"/>
+      </w:r>
+      <w:r>
+        <w:rPr>
+          <w:rStyle w:val="VerbatimChar"/>
+        </w:rPr>
+        <w:t xml:space="preserve"> 6819. │          NOR                  1987       0      Europe              10   1986 │</w:t>
+      </w:r>
+      <w:r>
+        <w:br w:type="textWrapping"/>
+      </w:r>
+      <w:r>
+        <w:rPr>
+          <w:rStyle w:val="VerbatimChar"/>
+        </w:rPr>
+        <w:t xml:space="preserve"> 6820. │          NOR                  1987       1      Europe              10   1987 │</w:t>
+      </w:r>
+      <w:r>
+        <w:br w:type="textWrapping"/>
+      </w:r>
+      <w:r>
+        <w:rPr>
+          <w:rStyle w:val="VerbatimChar"/>
+        </w:rPr>
+        <w:t xml:space="preserve">       └───────────────────────────────────────────────────────────────────────────────┘</w:t>
+      </w:r>
+    </w:p>
+    <w:p>
+      <w:pPr>
+        <w:pStyle w:val="Heading1"/>
+      </w:pPr>
+      <w:bookmarkStart w:id="45" w:name="analysis"/>
+      <w:bookmarkEnd w:id="45"/>
+      <w:r>
+        <w:t xml:space="preserve">Analysis</w:t>
+      </w:r>
+    </w:p>
+    <w:p>
+      <w:pPr>
+        <w:pStyle w:val="FirstParagraph"/>
+      </w:pPr>
+      <w:r>
+        <w:t xml:space="preserve">Lastly, we analyze the data using a straightforward logistic regression model. While there is some discussion on this point, we choose to cluster the standard errors on country, because of the repeated rows of data per country.</w:t>
+      </w:r>
+    </w:p>
+    <w:p>
+      <w:pPr>
+        <w:pStyle w:val="BodyText"/>
+      </w:pPr>
+      <w:r>
+        <w:t xml:space="preserve">We ask for</w:t>
+      </w:r>
+      <w:r>
+        <w:t xml:space="preserve"> </w:t>
+      </w:r>
+      <w:r>
+        <w:rPr>
+          <w:i/>
+        </w:rPr>
+        <w:t xml:space="preserve">odds ratios</w:t>
+      </w:r>
+      <w:r>
+        <w:t xml:space="preserve"> </w:t>
+      </w:r>
+      <w:r>
+        <w:t xml:space="preserve">so that our results are roughly comparable to those from the continuous time survival models.</w:t>
+      </w:r>
+    </w:p>
+    <w:p>
+      <w:pPr>
+        <w:pStyle w:val="SourceCode"/>
+      </w:pPr>
+      <w:r>
+        <w:rPr>
+          <w:rStyle w:val="VerbatimChar"/>
+        </w:rPr>
+        <w:t xml:space="preserve">. logit event ib4.continent_NUMERIC, cluster(country_code) or</w:t>
+      </w:r>
+      <w:r>
+        <w:br w:type="textWrapping"/>
+      </w:r>
+      <w:r>
+        <w:rPr>
+          <w:rStyle w:val="VerbatimChar"/>
+        </w:rPr>
+        <w:t xml:space="preserve"/>
+      </w:r>
+      <w:r>
+        <w:br w:type="textWrapping"/>
+      </w:r>
+      <w:r>
+        <w:rPr>
+          <w:rStyle w:val="VerbatimChar"/>
+        </w:rPr>
+        <w:t xml:space="preserve">Iteration 0:   log pseudolikelihood = -377.92887  </w:t>
+      </w:r>
+      <w:r>
+        <w:br w:type="textWrapping"/>
+      </w:r>
+      <w:r>
+        <w:rPr>
+          <w:rStyle w:val="VerbatimChar"/>
+        </w:rPr>
+        <w:t xml:space="preserve">Iteration 1:   log pseudolikelihood = -375.10409  </w:t>
+      </w:r>
+      <w:r>
+        <w:br w:type="textWrapping"/>
+      </w:r>
+      <w:r>
+        <w:rPr>
+          <w:rStyle w:val="VerbatimChar"/>
+        </w:rPr>
+        <w:t xml:space="preserve">Iteration 2:   log pseudolikelihood = -356.66291  </w:t>
+      </w:r>
+      <w:r>
+        <w:br w:type="textWrapping"/>
+      </w:r>
+      <w:r>
+        <w:rPr>
+          <w:rStyle w:val="VerbatimChar"/>
+        </w:rPr>
+        <w:t xml:space="preserve">Iteration 3:   log pseudolikelihood = -356.57244  </w:t>
+      </w:r>
+      <w:r>
+        <w:br w:type="textWrapping"/>
+      </w:r>
+      <w:r>
+        <w:rPr>
+          <w:rStyle w:val="VerbatimChar"/>
+        </w:rPr>
+        <w:t xml:space="preserve">Iteration 4:   log pseudolikelihood = -356.57228  </w:t>
+      </w:r>
+      <w:r>
+        <w:br w:type="textWrapping"/>
+      </w:r>
+      <w:r>
+        <w:rPr>
+          <w:rStyle w:val="VerbatimChar"/>
+        </w:rPr>
+        <w:t xml:space="preserve">Iteration 5:   log pseudolikelihood = -356.57228  </w:t>
+      </w:r>
+      <w:r>
+        <w:br w:type="textWrapping"/>
+      </w:r>
+      <w:r>
+        <w:rPr>
+          <w:rStyle w:val="VerbatimChar"/>
+        </w:rPr>
+        <w:t xml:space="preserve"/>
+      </w:r>
+      <w:r>
+        <w:br w:type="textWrapping"/>
+      </w:r>
+      <w:r>
+        <w:rPr>
+          <w:rStyle w:val="VerbatimChar"/>
+        </w:rPr>
+        <w:t xml:space="preserve">Logistic regression                                     Number of obs = 10,156</w:t>
+      </w:r>
+      <w:r>
+        <w:br w:type="textWrapping"/>
+      </w:r>
+      <w:r>
+        <w:rPr>
+          <w:rStyle w:val="VerbatimChar"/>
+        </w:rPr>
+        <w:t xml:space="preserve">                                                        Wald chi2(5)  =  51.46</w:t>
+      </w:r>
+      <w:r>
+        <w:br w:type="textWrapping"/>
+      </w:r>
+      <w:r>
+        <w:rPr>
+          <w:rStyle w:val="VerbatimChar"/>
+        </w:rPr>
+        <w:t xml:space="preserve">                                                        Prob &gt; chi2   = 0.0000</w:t>
+      </w:r>
+      <w:r>
+        <w:br w:type="textWrapping"/>
+      </w:r>
+      <w:r>
+        <w:rPr>
+          <w:rStyle w:val="VerbatimChar"/>
+        </w:rPr>
+        <w:t xml:space="preserve">Log pseudolikelihood = -356.57228                       Pseudo R2     = 0.0565</w:t>
+      </w:r>
+      <w:r>
+        <w:br w:type="textWrapping"/>
+      </w:r>
+      <w:r>
+        <w:rPr>
+          <w:rStyle w:val="VerbatimChar"/>
+        </w:rPr>
+        <w:t xml:space="preserve"/>
+      </w:r>
+      <w:r>
+        <w:br w:type="textWrapping"/>
+      </w:r>
+      <w:r>
+        <w:rPr>
+          <w:rStyle w:val="VerbatimChar"/>
+        </w:rPr>
+        <w:t xml:space="preserve">                              (Std. err. adjusted for 248 clusters in country_code)</w:t>
+      </w:r>
+      <w:r>
+        <w:br w:type="textWrapping"/>
+      </w:r>
+      <w:r>
+        <w:rPr>
+          <w:rStyle w:val="VerbatimChar"/>
+        </w:rPr>
+        <w:t xml:space="preserve">──────────────────┬────────────────────────────────────────────────────────────────</w:t>
+      </w:r>
+      <w:r>
+        <w:br w:type="textWrapping"/>
+      </w:r>
+      <w:r>
+        <w:rPr>
+          <w:rStyle w:val="VerbatimChar"/>
+        </w:rPr>
+        <w:t xml:space="preserve">                  │               Robust</w:t>
+      </w:r>
+      <w:r>
+        <w:br w:type="textWrapping"/>
+      </w:r>
+      <w:r>
+        <w:rPr>
+          <w:rStyle w:val="VerbatimChar"/>
+        </w:rPr>
+        <w:t xml:space="preserve">            event │ Odds ratio   std. err.      z    P&gt;|z|     [95% conf. interval]</w:t>
+      </w:r>
+      <w:r>
+        <w:br w:type="textWrapping"/>
+      </w:r>
+      <w:r>
+        <w:rPr>
+          <w:rStyle w:val="VerbatimChar"/>
+        </w:rPr>
+        <w:t xml:space="preserve">──────────────────┼────────────────────────────────────────────────────────────────</w:t>
+      </w:r>
+      <w:r>
+        <w:br w:type="textWrapping"/>
+      </w:r>
+      <w:r>
+        <w:rPr>
+          <w:rStyle w:val="VerbatimChar"/>
+        </w:rPr>
+        <w:t xml:space="preserve">continent_NUMERIC │</w:t>
+      </w:r>
+      <w:r>
+        <w:br w:type="textWrapping"/>
+      </w:r>
+      <w:r>
+        <w:rPr>
+          <w:rStyle w:val="VerbatimChar"/>
+        </w:rPr>
+        <w:t xml:space="preserve">          Africa  │   .2166869   .0718543    -4.61   0.000     .1131281    .4150446</w:t>
+      </w:r>
+      <w:r>
+        <w:br w:type="textWrapping"/>
+      </w:r>
+      <w:r>
+        <w:rPr>
+          <w:rStyle w:val="VerbatimChar"/>
+        </w:rPr>
+        <w:t xml:space="preserve">        Americas  │   .2442922   .0809085    -4.26   0.000     .1276425    .4675456</w:t>
+      </w:r>
+      <w:r>
+        <w:br w:type="textWrapping"/>
+      </w:r>
+      <w:r>
+        <w:rPr>
+          <w:rStyle w:val="VerbatimChar"/>
+        </w:rPr>
+        <w:t xml:space="preserve">            Asia  │   .1984237   .0731346    -4.39   0.000     .0963517    .4086277</w:t>
+      </w:r>
+      <w:r>
+        <w:br w:type="textWrapping"/>
+      </w:r>
+      <w:r>
+        <w:rPr>
+          <w:rStyle w:val="VerbatimChar"/>
+        </w:rPr>
+        <w:t xml:space="preserve">              NA  │   .1224256    .118522    -2.17   0.030     .0183574    .8164555</w:t>
+      </w:r>
+      <w:r>
+        <w:br w:type="textWrapping"/>
+      </w:r>
+      <w:r>
+        <w:rPr>
+          <w:rStyle w:val="VerbatimChar"/>
+        </w:rPr>
+        <w:t xml:space="preserve">         Oceania  │   .0473871   .0476801    -3.03   0.002     .0065947    .3405066</w:t>
+      </w:r>
+      <w:r>
+        <w:br w:type="textWrapping"/>
+      </w:r>
+      <w:r>
+        <w:rPr>
+          <w:rStyle w:val="VerbatimChar"/>
+        </w:rPr>
+        <w:t xml:space="preserve">                  │</w:t>
+      </w:r>
+      <w:r>
+        <w:br w:type="textWrapping"/>
+      </w:r>
+      <w:r>
+        <w:rPr>
+          <w:rStyle w:val="VerbatimChar"/>
+        </w:rPr>
+        <w:t xml:space="preserve">            _cons │   .0186916   .0027184   -27.36   0.000     .0140557    .0248566</w:t>
+      </w:r>
+      <w:r>
+        <w:br w:type="textWrapping"/>
+      </w:r>
+      <w:r>
+        <w:rPr>
+          <w:rStyle w:val="VerbatimChar"/>
+        </w:rPr>
+        <w:t xml:space="preserve">──────────────────┴────────────────────────────────────────────────────────────────</w:t>
+      </w:r>
+      <w:r>
+        <w:br w:type="textWrapping"/>
+      </w:r>
+      <w:r>
+        <w:rPr>
+          <w:rStyle w:val="VerbatimChar"/>
+        </w:rPr>
+        <w:t xml:space="preserve">Note: _cons estimates baseline odds.</w:t>
       </w:r>
     </w:p>
     <w:sectPr>
@@ -3018,7 +4164,7 @@
     </w:lvl>
   </w:abstractNum>
   <w:abstractNum w:abstractNumId="990">
-    <w:nsid w:val="cba09dea"/>
+    <w:nsid w:val="9e199097"/>
     <w:multiLevelType w:val="multilevel"/>
     <w:lvl w:ilvl="0">
       <w:numFmt w:val="bullet"/>

</xml_diff>

<commit_message>
content updates; including time varying covariates
</commit_message>
<xml_diff>
--- a/cpbans/survival-analysis/survival-analysis.docx
+++ b/cpbans/survival-analysis/survival-analysis.docx
@@ -59,7 +59,7 @@
         <w:pStyle w:val="Date"/>
       </w:pPr>
       <w:r>
-        <w:t xml:space="preserve">2</w:t>
+        <w:t xml:space="preserve">14</w:t>
       </w:r>
       <w:r>
         <w:t xml:space="preserve"> </w:t>
@@ -77,7 +77,7 @@
         <w:t xml:space="preserve"> </w:t>
       </w:r>
       <w:r>
-        <w:t xml:space="preserve">15:27:19</w:t>
+        <w:t xml:space="preserve">13:57:44</w:t>
       </w:r>
     </w:p>
     <w:p>
@@ -187,7 +187,19 @@
         <w:pStyle w:val="FirstParagraph"/>
       </w:pPr>
       <w:r>
-        <w:t xml:space="preserve">In web versions of this tutorial, click the tabs below to access different sections of the tutorial.</w:t>
+        <w:t xml:space="preserve">In web versions of this tutorial, click the</w:t>
+      </w:r>
+      <w:r>
+        <w:t xml:space="preserve"> </w:t>
+      </w:r>
+      <w:r>
+        <w:t xml:space="preserve">tabs below</w:t>
+      </w:r>
+      <w:r>
+        <w:t xml:space="preserve"> </w:t>
+      </w:r>
+      <w:r>
+        <w:t xml:space="preserve">to access different sections of the tutorial.</w:t>
       </w:r>
     </w:p>
     <w:p>
@@ -228,6 +240,22 @@
       </w:pPr>
       <w:r>
         <w:t xml:space="preserve">Discrete Time Survival Analysis</w:t>
+      </w:r>
+    </w:p>
+    <w:p>
+      <w:pPr>
+        <w:pStyle w:val="Compact"/>
+      </w:pPr>
+      <w:r>
+        <w:t xml:space="preserve">Cox Model 2</w:t>
+      </w:r>
+    </w:p>
+    <w:p>
+      <w:pPr>
+        <w:pStyle w:val="Compact"/>
+      </w:pPr>
+      <w:r>
+        <w:t xml:space="preserve">Compare Estimates</w:t>
       </w:r>
     </w:p>
     <w:p>
@@ -1233,6 +1261,17 @@
     </w:p>
     <w:p>
       <w:pPr>
+        <w:pStyle w:val="SourceCode"/>
+      </w:pPr>
+      <w:r>
+        <w:rPr>
+          <w:rStyle w:val="VerbatimChar"/>
+        </w:rPr>
+        <w:t xml:space="preserve">. est store Weibull</w:t>
+      </w:r>
+    </w:p>
+    <w:p>
+      <w:pPr>
         <w:pStyle w:val="Heading2"/>
       </w:pPr>
       <w:bookmarkStart w:id="33" w:name="exponential"/>
@@ -1542,6 +1581,17 @@
     </w:p>
     <w:p>
       <w:pPr>
+        <w:pStyle w:val="SourceCode"/>
+      </w:pPr>
+      <w:r>
+        <w:rPr>
+          <w:rStyle w:val="VerbatimChar"/>
+        </w:rPr>
+        <w:t xml:space="preserve">. est store Exponential</w:t>
+      </w:r>
+    </w:p>
+    <w:p>
+      <w:pPr>
         <w:pStyle w:val="Heading1"/>
       </w:pPr>
       <w:bookmarkStart w:id="34" w:name="cox-proportional-hazards-model"/>
@@ -1829,6 +1879,17 @@
           <w:rStyle w:val="VerbatimChar"/>
         </w:rPr>
         <w:t xml:space="preserve">──────────────────┴────────────────────────────────────────────────────────────────</w:t>
+      </w:r>
+    </w:p>
+    <w:p>
+      <w:pPr>
+        <w:pStyle w:val="SourceCode"/>
+      </w:pPr>
+      <w:r>
+        <w:rPr>
+          <w:rStyle w:val="VerbatimChar"/>
+        </w:rPr>
+        <w:t xml:space="preserve">. est store Cox</w:t>
       </w:r>
     </w:p>
     <w:p>
@@ -2737,7 +2798,7 @@
     </w:p>
     <w:p>
       <w:pPr>
-        <w:pStyle w:val="FirstParagraph"/>
+        <w:pStyle w:val="BlockText"/>
       </w:pPr>
       <w:r>
         <w:t xml:space="preserve">Discrete time survival analysis is placed at the end because it requires us to restructure the data into a long format, where every row is a</w:t>
@@ -3571,13 +3632,28 @@
         <w:pStyle w:val="FirstParagraph"/>
       </w:pPr>
       <w:r>
-        <w:t xml:space="preserve">Lastly, we analyze the data using a straightforward logistic regression model. While there is some discussion on this point, we choose not to cluster the standard errors on country, because of the argument from Singer and Willett (2003) that the rows of data are</w:t>
+        <w:t xml:space="preserve">Lastly, we analyze the data using a straightforward logistic regression model. While there is some discussion on this point, we choose not to</w:t>
       </w:r>
       <w:r>
         <w:t xml:space="preserve"> </w:t>
       </w:r>
       <w:r>
         <w:rPr>
+          <w:rStyle w:val="VerbatimChar"/>
+        </w:rPr>
+        <w:t xml:space="preserve">cluster</w:t>
+      </w:r>
+      <w:r>
+        <w:t xml:space="preserve"> </w:t>
+      </w:r>
+      <w:r>
+        <w:t xml:space="preserve">the standard errors on country, because of the argument from Singer and Willett (2003) that the rows of data are</w:t>
+      </w:r>
+      <w:r>
+        <w:t xml:space="preserve"> </w:t>
+      </w:r>
+      <w:r>
+        <w:rPr>
           <w:i/>
         </w:rPr>
         <w:t xml:space="preserve">conditionally</w:t>
@@ -3620,7 +3696,7 @@
         <w:rPr>
           <w:rStyle w:val="VerbatimChar"/>
         </w:rPr>
-        <w:t xml:space="preserve">. logit event ib4.continent_NUMERIC, cluster(country_code) or</w:t>
+        <w:t xml:space="preserve">. logit event ib4.continent_NUMERIC year, or</w:t>
       </w:r>
       <w:r>
         <w:br w:type="textWrapping"/>
@@ -3638,52 +3714,52 @@
         <w:rPr>
           <w:rStyle w:val="VerbatimChar"/>
         </w:rPr>
-        <w:t xml:space="preserve">Iteration 0:   log pseudolikelihood = -377.92887  </w:t>
-      </w:r>
-      <w:r>
-        <w:br w:type="textWrapping"/>
-      </w:r>
-      <w:r>
-        <w:rPr>
-          <w:rStyle w:val="VerbatimChar"/>
-        </w:rPr>
-        <w:t xml:space="preserve">Iteration 1:   log pseudolikelihood = -375.10409  </w:t>
-      </w:r>
-      <w:r>
-        <w:br w:type="textWrapping"/>
-      </w:r>
-      <w:r>
-        <w:rPr>
-          <w:rStyle w:val="VerbatimChar"/>
-        </w:rPr>
-        <w:t xml:space="preserve">Iteration 2:   log pseudolikelihood = -356.66291  </w:t>
-      </w:r>
-      <w:r>
-        <w:br w:type="textWrapping"/>
-      </w:r>
-      <w:r>
-        <w:rPr>
-          <w:rStyle w:val="VerbatimChar"/>
-        </w:rPr>
-        <w:t xml:space="preserve">Iteration 3:   log pseudolikelihood = -356.57244  </w:t>
-      </w:r>
-      <w:r>
-        <w:br w:type="textWrapping"/>
-      </w:r>
-      <w:r>
-        <w:rPr>
-          <w:rStyle w:val="VerbatimChar"/>
-        </w:rPr>
-        <w:t xml:space="preserve">Iteration 4:   log pseudolikelihood = -356.57228  </w:t>
-      </w:r>
-      <w:r>
-        <w:br w:type="textWrapping"/>
-      </w:r>
-      <w:r>
-        <w:rPr>
-          <w:rStyle w:val="VerbatimChar"/>
-        </w:rPr>
-        <w:t xml:space="preserve">Iteration 5:   log pseudolikelihood = -356.57228  </w:t>
+        <w:t xml:space="preserve">Iteration 0:   log likelihood = -377.92887  </w:t>
+      </w:r>
+      <w:r>
+        <w:br w:type="textWrapping"/>
+      </w:r>
+      <w:r>
+        <w:rPr>
+          <w:rStyle w:val="VerbatimChar"/>
+        </w:rPr>
+        <w:t xml:space="preserve">Iteration 1:   log likelihood =  -372.7393  </w:t>
+      </w:r>
+      <w:r>
+        <w:br w:type="textWrapping"/>
+      </w:r>
+      <w:r>
+        <w:rPr>
+          <w:rStyle w:val="VerbatimChar"/>
+        </w:rPr>
+        <w:t xml:space="preserve">Iteration 2:   log likelihood = -330.01528  </w:t>
+      </w:r>
+      <w:r>
+        <w:br w:type="textWrapping"/>
+      </w:r>
+      <w:r>
+        <w:rPr>
+          <w:rStyle w:val="VerbatimChar"/>
+        </w:rPr>
+        <w:t xml:space="preserve">Iteration 3:   log likelihood = -328.96762  </w:t>
+      </w:r>
+      <w:r>
+        <w:br w:type="textWrapping"/>
+      </w:r>
+      <w:r>
+        <w:rPr>
+          <w:rStyle w:val="VerbatimChar"/>
+        </w:rPr>
+        <w:t xml:space="preserve">Iteration 4:   log likelihood = -328.96528  </w:t>
+      </w:r>
+      <w:r>
+        <w:br w:type="textWrapping"/>
+      </w:r>
+      <w:r>
+        <w:rPr>
+          <w:rStyle w:val="VerbatimChar"/>
+        </w:rPr>
+        <w:t xml:space="preserve">Iteration 5:   log likelihood = -328.96528  </w:t>
       </w:r>
       <w:r>
         <w:br w:type="textWrapping"/>
@@ -3710,7 +3786,7 @@
         <w:rPr>
           <w:rStyle w:val="VerbatimChar"/>
         </w:rPr>
-        <w:t xml:space="preserve">                                                        Wald chi2(5)  =  51.46</w:t>
+        <w:t xml:space="preserve">                                                        LR chi2(6)    =  97.93</w:t>
       </w:r>
       <w:r>
         <w:br w:type="textWrapping"/>
@@ -3728,7 +3804,7 @@
         <w:rPr>
           <w:rStyle w:val="VerbatimChar"/>
         </w:rPr>
-        <w:t xml:space="preserve">Log pseudolikelihood = -356.57228                       Pseudo R2     = 0.0565</w:t>
+        <w:t xml:space="preserve">Log likelihood = -328.96528                             Pseudo R2     = 0.1296</w:t>
       </w:r>
       <w:r>
         <w:br w:type="textWrapping"/>
@@ -3746,15 +3822,6 @@
         <w:rPr>
           <w:rStyle w:val="VerbatimChar"/>
         </w:rPr>
-        <w:t xml:space="preserve">                              (Std. err. adjusted for 248 clusters in country_code)</w:t>
-      </w:r>
-      <w:r>
-        <w:br w:type="textWrapping"/>
-      </w:r>
-      <w:r>
-        <w:rPr>
-          <w:rStyle w:val="VerbatimChar"/>
-        </w:rPr>
         <w:t xml:space="preserve">──────────────────┬────────────────────────────────────────────────────────────────</w:t>
       </w:r>
       <w:r>
@@ -3764,16 +3831,7 @@
         <w:rPr>
           <w:rStyle w:val="VerbatimChar"/>
         </w:rPr>
-        <w:t xml:space="preserve">                  │               Robust</w:t>
-      </w:r>
-      <w:r>
-        <w:br w:type="textWrapping"/>
-      </w:r>
-      <w:r>
-        <w:rPr>
-          <w:rStyle w:val="VerbatimChar"/>
-        </w:rPr>
-        <w:t xml:space="preserve">            event │ Odds ratio   std. err.      z    P&gt;|z|     [95% conf. interval]</w:t>
+        <w:t xml:space="preserve">            event │ Odds ratio   Std. err.      z    P&gt;|z|     [95% conf. interval]</w:t>
       </w:r>
       <w:r>
         <w:br w:type="textWrapping"/>
@@ -3800,43 +3858,43 @@
         <w:rPr>
           <w:rStyle w:val="VerbatimChar"/>
         </w:rPr>
-        <w:t xml:space="preserve">          Africa  │   .2166869   .0718543    -4.61   0.000     .1131281    .4150446</w:t>
-      </w:r>
-      <w:r>
-        <w:br w:type="textWrapping"/>
-      </w:r>
-      <w:r>
-        <w:rPr>
-          <w:rStyle w:val="VerbatimChar"/>
-        </w:rPr>
-        <w:t xml:space="preserve">        Americas  │   .2442922   .0809085    -4.26   0.000     .1276425    .4675456</w:t>
-      </w:r>
-      <w:r>
-        <w:br w:type="textWrapping"/>
-      </w:r>
-      <w:r>
-        <w:rPr>
-          <w:rStyle w:val="VerbatimChar"/>
-        </w:rPr>
-        <w:t xml:space="preserve">            Asia  │   .1984237   .0731346    -4.39   0.000     .0963517    .4086277</w:t>
-      </w:r>
-      <w:r>
-        <w:br w:type="textWrapping"/>
-      </w:r>
-      <w:r>
-        <w:rPr>
-          <w:rStyle w:val="VerbatimChar"/>
-        </w:rPr>
-        <w:t xml:space="preserve">              NA  │   .1224256    .118522    -2.17   0.030     .0183574    .8164555</w:t>
-      </w:r>
-      <w:r>
-        <w:br w:type="textWrapping"/>
-      </w:r>
-      <w:r>
-        <w:rPr>
-          <w:rStyle w:val="VerbatimChar"/>
-        </w:rPr>
-        <w:t xml:space="preserve">         Oceania  │   .0473871   .0476801    -3.03   0.002     .0065947    .3405066</w:t>
+        <w:t xml:space="preserve">          Africa  │   .1666907   .0611921    -4.88   0.000     .0811775    .3422843</w:t>
+      </w:r>
+      <w:r>
+        <w:br w:type="textWrapping"/>
+      </w:r>
+      <w:r>
+        <w:rPr>
+          <w:rStyle w:val="VerbatimChar"/>
+        </w:rPr>
+        <w:t xml:space="preserve">        Americas  │   .1916195   .0703136    -4.50   0.000     .0933462    .3933534</w:t>
+      </w:r>
+      <w:r>
+        <w:br w:type="textWrapping"/>
+      </w:r>
+      <w:r>
+        <w:rPr>
+          <w:rStyle w:val="VerbatimChar"/>
+        </w:rPr>
+        <w:t xml:space="preserve">            Asia  │   .1507161   .0603004    -4.73   0.000     .0688019    .3301562</w:t>
+      </w:r>
+      <w:r>
+        <w:br w:type="textWrapping"/>
+      </w:r>
+      <w:r>
+        <w:rPr>
+          <w:rStyle w:val="VerbatimChar"/>
+        </w:rPr>
+        <w:t xml:space="preserve">              NA  │   .0906814    .092426    -2.36   0.019      .012301    .6684916</w:t>
+      </w:r>
+      <w:r>
+        <w:br w:type="textWrapping"/>
+      </w:r>
+      <w:r>
+        <w:rPr>
+          <w:rStyle w:val="VerbatimChar"/>
+        </w:rPr>
+        <w:t xml:space="preserve">         Oceania  │   .0351902   .0358209    -3.29   0.001     .0047859    .2587488</w:t>
       </w:r>
       <w:r>
         <w:br w:type="textWrapping"/>
@@ -3854,7 +3912,16 @@
         <w:rPr>
           <w:rStyle w:val="VerbatimChar"/>
         </w:rPr>
-        <w:t xml:space="preserve">            _cons │   .0186916   .0027184   -27.36   0.000     .0140557    .0248566</w:t>
+        <w:t xml:space="preserve">             year │   1.088786    .013881     6.67   0.000     1.061917    1.116335</w:t>
+      </w:r>
+      <w:r>
+        <w:br w:type="textWrapping"/>
+      </w:r>
+      <w:r>
+        <w:rPr>
+          <w:rStyle w:val="VerbatimChar"/>
+        </w:rPr>
+        <w:t xml:space="preserve">            _cons │   2.05e-76   5.25e-75    -6.81   0.000     3.38e-98    1.24e-54</w:t>
       </w:r>
       <w:r>
         <w:br w:type="textWrapping"/>
@@ -3877,10 +3944,692 @@
     </w:p>
     <w:p>
       <w:pPr>
+        <w:pStyle w:val="SourceCode"/>
+      </w:pPr>
+      <w:r>
+        <w:rPr>
+          <w:rStyle w:val="VerbatimChar"/>
+        </w:rPr>
+        <w:t xml:space="preserve">. est store Discrete</w:t>
+      </w:r>
+    </w:p>
+    <w:p>
+      <w:pPr>
         <w:pStyle w:val="Heading1"/>
       </w:pPr>
-      <w:bookmarkStart w:id="46" w:name="references"/>
+      <w:bookmarkStart w:id="46" w:name="cox-model-with-multiple-records-per-observation-and-time-varying-covariates"/>
       <w:bookmarkEnd w:id="46"/>
+      <w:r>
+        <w:t xml:space="preserve">Cox Model With Multiple Records Per Observation and Time Varying Covariates</w:t>
+      </w:r>
+    </w:p>
+    <w:p>
+      <w:pPr>
+        <w:pStyle w:val="BlockText"/>
+      </w:pPr>
+      <w:r>
+        <w:t xml:space="preserve">We make use of the fact that the data are structured with multiple records per individual to include the effect of year, which is a</w:t>
+      </w:r>
+      <w:r>
+        <w:t xml:space="preserve"> </w:t>
+      </w:r>
+      <w:r>
+        <w:rPr>
+          <w:i/>
+        </w:rPr>
+        <w:t xml:space="preserve">time varying covariate</w:t>
+      </w:r>
+      <w:r>
+        <w:t xml:space="preserve">.</w:t>
+      </w:r>
+      <w:r>
+        <w:t xml:space="preserve"> </w:t>
+      </w:r>
+      <w:r>
+        <w:rPr>
+          <w:b/>
+        </w:rPr>
+        <w:t xml:space="preserve">I am not sure how to use the</w:t>
+      </w:r>
+      <w:r>
+        <w:rPr>
+          <w:b/>
+        </w:rPr>
+        <w:t xml:space="preserve"> </w:t>
+      </w:r>
+      <w:r>
+        <w:rPr>
+          <w:rStyle w:val="VerbatimChar"/>
+          <w:b/>
+        </w:rPr>
+        <w:t xml:space="preserve">tvc</w:t>
+      </w:r>
+      <w:r>
+        <w:rPr>
+          <w:b/>
+        </w:rPr>
+        <w:t xml:space="preserve"> </w:t>
+      </w:r>
+      <w:r>
+        <w:rPr>
+          <w:b/>
+        </w:rPr>
+        <w:t xml:space="preserve">option to program this when there is only one record per</w:t>
+      </w:r>
+      <w:r>
+        <w:rPr>
+          <w:b/>
+        </w:rPr>
+        <w:t xml:space="preserve"> </w:t>
+      </w:r>
+      <w:r>
+        <w:rPr>
+          <w:i/>
+          <w:b/>
+        </w:rPr>
+        <w:t xml:space="preserve">individual</w:t>
+      </w:r>
+      <w:r>
+        <w:rPr>
+          <w:b/>
+        </w:rPr>
+        <w:t xml:space="preserve">.</w:t>
+      </w:r>
+    </w:p>
+    <w:p>
+      <w:pPr>
+        <w:pStyle w:val="SourceCode"/>
+      </w:pPr>
+      <w:r>
+        <w:rPr>
+          <w:rStyle w:val="VerbatimChar"/>
+        </w:rPr>
+        <w:t xml:space="preserve">. stcox ib4.continent_NUMERIC year</w:t>
+      </w:r>
+      <w:r>
+        <w:br w:type="textWrapping"/>
+      </w:r>
+      <w:r>
+        <w:rPr>
+          <w:rStyle w:val="VerbatimChar"/>
+        </w:rPr>
+        <w:t xml:space="preserve"/>
+      </w:r>
+      <w:r>
+        <w:br w:type="textWrapping"/>
+      </w:r>
+      <w:r>
+        <w:rPr>
+          <w:rStyle w:val="VerbatimChar"/>
+        </w:rPr>
+        <w:t xml:space="preserve">        Failure _d: f==1</w:t>
+      </w:r>
+      <w:r>
+        <w:br w:type="textWrapping"/>
+      </w:r>
+      <w:r>
+        <w:rPr>
+          <w:rStyle w:val="VerbatimChar"/>
+        </w:rPr>
+        <w:t xml:space="preserve">  Analysis time _t: year_of_prohibition</w:t>
+      </w:r>
+      <w:r>
+        <w:br w:type="textWrapping"/>
+      </w:r>
+      <w:r>
+        <w:rPr>
+          <w:rStyle w:val="VerbatimChar"/>
+        </w:rPr>
+        <w:t xml:space="preserve"/>
+      </w:r>
+      <w:r>
+        <w:br w:type="textWrapping"/>
+      </w:r>
+      <w:r>
+        <w:rPr>
+          <w:rStyle w:val="VerbatimChar"/>
+        </w:rPr>
+        <w:t xml:space="preserve">Iteration 0:   log likelihood = -18004.477</w:t>
+      </w:r>
+      <w:r>
+        <w:br w:type="textWrapping"/>
+      </w:r>
+      <w:r>
+        <w:rPr>
+          <w:rStyle w:val="VerbatimChar"/>
+        </w:rPr>
+        <w:t xml:space="preserve">Iteration 1:   log likelihood = -17501.348</w:t>
+      </w:r>
+      <w:r>
+        <w:br w:type="textWrapping"/>
+      </w:r>
+      <w:r>
+        <w:rPr>
+          <w:rStyle w:val="VerbatimChar"/>
+        </w:rPr>
+        <w:t xml:space="preserve">Iteration 2:   log likelihood = -17184.551</w:t>
+      </w:r>
+      <w:r>
+        <w:br w:type="textWrapping"/>
+      </w:r>
+      <w:r>
+        <w:rPr>
+          <w:rStyle w:val="VerbatimChar"/>
+        </w:rPr>
+        <w:t xml:space="preserve">Iteration 3:   log likelihood = -17166.754</w:t>
+      </w:r>
+      <w:r>
+        <w:br w:type="textWrapping"/>
+      </w:r>
+      <w:r>
+        <w:rPr>
+          <w:rStyle w:val="VerbatimChar"/>
+        </w:rPr>
+        <w:t xml:space="preserve">Iteration 4:   log likelihood = -17166.743</w:t>
+      </w:r>
+      <w:r>
+        <w:br w:type="textWrapping"/>
+      </w:r>
+      <w:r>
+        <w:rPr>
+          <w:rStyle w:val="VerbatimChar"/>
+        </w:rPr>
+        <w:t xml:space="preserve">Refining estimates:</w:t>
+      </w:r>
+      <w:r>
+        <w:br w:type="textWrapping"/>
+      </w:r>
+      <w:r>
+        <w:rPr>
+          <w:rStyle w:val="VerbatimChar"/>
+        </w:rPr>
+        <w:t xml:space="preserve">Iteration 0:   log likelihood = -17166.743</w:t>
+      </w:r>
+      <w:r>
+        <w:br w:type="textWrapping"/>
+      </w:r>
+      <w:r>
+        <w:rPr>
+          <w:rStyle w:val="VerbatimChar"/>
+        </w:rPr>
+        <w:t xml:space="preserve"/>
+      </w:r>
+      <w:r>
+        <w:br w:type="textWrapping"/>
+      </w:r>
+      <w:r>
+        <w:rPr>
+          <w:rStyle w:val="VerbatimChar"/>
+        </w:rPr>
+        <w:t xml:space="preserve">Cox regression with Breslow method for ties</w:t>
+      </w:r>
+      <w:r>
+        <w:br w:type="textWrapping"/>
+      </w:r>
+      <w:r>
+        <w:rPr>
+          <w:rStyle w:val="VerbatimChar"/>
+        </w:rPr>
+        <w:t xml:space="preserve"/>
+      </w:r>
+      <w:r>
+        <w:br w:type="textWrapping"/>
+      </w:r>
+      <w:r>
+        <w:rPr>
+          <w:rStyle w:val="VerbatimChar"/>
+        </w:rPr>
+        <w:t xml:space="preserve">No. of subjects =     10,156                           Number of obs =  10,156</w:t>
+      </w:r>
+      <w:r>
+        <w:br w:type="textWrapping"/>
+      </w:r>
+      <w:r>
+        <w:rPr>
+          <w:rStyle w:val="VerbatimChar"/>
+        </w:rPr>
+        <w:t xml:space="preserve">No. of failures =      1,972</w:t>
+      </w:r>
+      <w:r>
+        <w:br w:type="textWrapping"/>
+      </w:r>
+      <w:r>
+        <w:rPr>
+          <w:rStyle w:val="VerbatimChar"/>
+        </w:rPr>
+        <w:t xml:space="preserve">Time at risk    = 20,506,348</w:t>
+      </w:r>
+      <w:r>
+        <w:br w:type="textWrapping"/>
+      </w:r>
+      <w:r>
+        <w:rPr>
+          <w:rStyle w:val="VerbatimChar"/>
+        </w:rPr>
+        <w:t xml:space="preserve">                                                       LR chi2(6)    = 1675.47</w:t>
+      </w:r>
+      <w:r>
+        <w:br w:type="textWrapping"/>
+      </w:r>
+      <w:r>
+        <w:rPr>
+          <w:rStyle w:val="VerbatimChar"/>
+        </w:rPr>
+        <w:t xml:space="preserve">Log likelihood = -17166.743                            Prob &gt; chi2   =  0.0000</w:t>
+      </w:r>
+      <w:r>
+        <w:br w:type="textWrapping"/>
+      </w:r>
+      <w:r>
+        <w:rPr>
+          <w:rStyle w:val="VerbatimChar"/>
+        </w:rPr>
+        <w:t xml:space="preserve"/>
+      </w:r>
+      <w:r>
+        <w:br w:type="textWrapping"/>
+      </w:r>
+      <w:r>
+        <w:rPr>
+          <w:rStyle w:val="VerbatimChar"/>
+        </w:rPr>
+        <w:t xml:space="preserve">──────────────────┬────────────────────────────────────────────────────────────────</w:t>
+      </w:r>
+      <w:r>
+        <w:br w:type="textWrapping"/>
+      </w:r>
+      <w:r>
+        <w:rPr>
+          <w:rStyle w:val="VerbatimChar"/>
+        </w:rPr>
+        <w:t xml:space="preserve">               _t │ Haz. ratio   Std. err.      z    P&gt;|z|     [95% conf. interval]</w:t>
+      </w:r>
+      <w:r>
+        <w:br w:type="textWrapping"/>
+      </w:r>
+      <w:r>
+        <w:rPr>
+          <w:rStyle w:val="VerbatimChar"/>
+        </w:rPr>
+        <w:t xml:space="preserve">──────────────────┼────────────────────────────────────────────────────────────────</w:t>
+      </w:r>
+      <w:r>
+        <w:br w:type="textWrapping"/>
+      </w:r>
+      <w:r>
+        <w:rPr>
+          <w:rStyle w:val="VerbatimChar"/>
+        </w:rPr>
+        <w:t xml:space="preserve">continent_NUMERIC │</w:t>
+      </w:r>
+      <w:r>
+        <w:br w:type="textWrapping"/>
+      </w:r>
+      <w:r>
+        <w:rPr>
+          <w:rStyle w:val="VerbatimChar"/>
+        </w:rPr>
+        <w:t xml:space="preserve">          Africa  │   .2095718   .0129973   -25.20   0.000      .185585    .2366588</w:t>
+      </w:r>
+      <w:r>
+        <w:br w:type="textWrapping"/>
+      </w:r>
+      <w:r>
+        <w:rPr>
+          <w:rStyle w:val="VerbatimChar"/>
+        </w:rPr>
+        <w:t xml:space="preserve">        Americas  │    .231531   .0145656   -23.26   0.000     .2046728    .2619136</w:t>
+      </w:r>
+      <w:r>
+        <w:br w:type="textWrapping"/>
+      </w:r>
+      <w:r>
+        <w:rPr>
+          <w:rStyle w:val="VerbatimChar"/>
+        </w:rPr>
+        <w:t xml:space="preserve">            Asia  │   .1758169   .0121687   -25.12   0.000     .1535135    .2013605</w:t>
+      </w:r>
+      <w:r>
+        <w:br w:type="textWrapping"/>
+      </w:r>
+      <w:r>
+        <w:rPr>
+          <w:rStyle w:val="VerbatimChar"/>
+        </w:rPr>
+        <w:t xml:space="preserve">              NA  │   .1294716   .0204464   -12.94   0.000      .095006    .1764404</w:t>
+      </w:r>
+      <w:r>
+        <w:br w:type="textWrapping"/>
+      </w:r>
+      <w:r>
+        <w:rPr>
+          <w:rStyle w:val="VerbatimChar"/>
+        </w:rPr>
+        <w:t xml:space="preserve">         Oceania  │    .036336   .0067455   -17.86   0.000     .0252533    .0522826</w:t>
+      </w:r>
+      <w:r>
+        <w:br w:type="textWrapping"/>
+      </w:r>
+      <w:r>
+        <w:rPr>
+          <w:rStyle w:val="VerbatimChar"/>
+        </w:rPr>
+        <w:t xml:space="preserve">                  │</w:t>
+      </w:r>
+      <w:r>
+        <w:br w:type="textWrapping"/>
+      </w:r>
+      <w:r>
+        <w:rPr>
+          <w:rStyle w:val="VerbatimChar"/>
+        </w:rPr>
+        <w:t xml:space="preserve">             year │   .9727888   .0018314   -14.65   0.000     .9692059    .9763849</w:t>
+      </w:r>
+      <w:r>
+        <w:br w:type="textWrapping"/>
+      </w:r>
+      <w:r>
+        <w:rPr>
+          <w:rStyle w:val="VerbatimChar"/>
+        </w:rPr>
+        <w:t xml:space="preserve">──────────────────┴────────────────────────────────────────────────────────────────</w:t>
+      </w:r>
+    </w:p>
+    <w:p>
+      <w:pPr>
+        <w:pStyle w:val="SourceCode"/>
+      </w:pPr>
+      <w:r>
+        <w:rPr>
+          <w:rStyle w:val="VerbatimChar"/>
+        </w:rPr>
+        <w:t xml:space="preserve">. est store CoxTVC2</w:t>
+      </w:r>
+    </w:p>
+    <w:p>
+      <w:pPr>
+        <w:pStyle w:val="Heading1"/>
+      </w:pPr>
+      <w:bookmarkStart w:id="47" w:name="compare-estimates"/>
+      <w:bookmarkEnd w:id="47"/>
+      <w:r>
+        <w:t xml:space="preserve">Compare Estimates</w:t>
+      </w:r>
+    </w:p>
+    <w:p>
+      <w:pPr>
+        <w:pStyle w:val="BlockText"/>
+      </w:pPr>
+      <w:r>
+        <w:t xml:space="preserve">Note the difference in the effect of</w:t>
+      </w:r>
+      <w:r>
+        <w:t xml:space="preserve"> </w:t>
+      </w:r>
+      <w:r>
+        <w:rPr>
+          <w:i/>
+        </w:rPr>
+        <w:t xml:space="preserve">year</w:t>
+      </w:r>
+      <w:r>
+        <w:t xml:space="preserve"> </w:t>
+      </w:r>
+      <w:r>
+        <w:t xml:space="preserve">in the two models where this is included.</w:t>
+      </w:r>
+    </w:p>
+    <w:p>
+      <w:pPr>
+        <w:pStyle w:val="SourceCode"/>
+      </w:pPr>
+      <w:r>
+        <w:rPr>
+          <w:rStyle w:val="VerbatimChar"/>
+        </w:rPr>
+        <w:t xml:space="preserve">. estimates table Weibull Exponential Cox Discrete CoxTVC2, ///</w:t>
+      </w:r>
+      <w:r>
+        <w:br w:type="textWrapping"/>
+      </w:r>
+      <w:r>
+        <w:rPr>
+          <w:rStyle w:val="VerbatimChar"/>
+        </w:rPr>
+        <w:t xml:space="preserve">&gt; b(%9.3f) star stats(N r2_a) equations(1) // nice table of estimates</w:t>
+      </w:r>
+      <w:r>
+        <w:br w:type="textWrapping"/>
+      </w:r>
+      <w:r>
+        <w:rPr>
+          <w:rStyle w:val="VerbatimChar"/>
+        </w:rPr>
+        <w:t xml:space="preserve"/>
+      </w:r>
+      <w:r>
+        <w:br w:type="textWrapping"/>
+      </w:r>
+      <w:r>
+        <w:rPr>
+          <w:rStyle w:val="VerbatimChar"/>
+        </w:rPr>
+        <w:t xml:space="preserve">─────────────┬───────────────────────────────────────────────────────────────────────────</w:t>
+      </w:r>
+      <w:r>
+        <w:br w:type="textWrapping"/>
+      </w:r>
+      <w:r>
+        <w:rPr>
+          <w:rStyle w:val="VerbatimChar"/>
+        </w:rPr>
+        <w:t xml:space="preserve">    Variable │   Weibull      Exponential        Cox          Discrete       CoxTVC2     </w:t>
+      </w:r>
+      <w:r>
+        <w:br w:type="textWrapping"/>
+      </w:r>
+      <w:r>
+        <w:rPr>
+          <w:rStyle w:val="VerbatimChar"/>
+        </w:rPr>
+        <w:t xml:space="preserve">─────────────┼───────────────────────────────────────────────────────────────────────────</w:t>
+      </w:r>
+      <w:r>
+        <w:br w:type="textWrapping"/>
+      </w:r>
+      <w:r>
+        <w:rPr>
+          <w:rStyle w:val="VerbatimChar"/>
+        </w:rPr>
+        <w:t xml:space="preserve">#1           │</w:t>
+      </w:r>
+      <w:r>
+        <w:br w:type="textWrapping"/>
+      </w:r>
+      <w:r>
+        <w:rPr>
+          <w:rStyle w:val="VerbatimChar"/>
+        </w:rPr>
+        <w:t xml:space="preserve">continent_~C │</w:t>
+      </w:r>
+      <w:r>
+        <w:br w:type="textWrapping"/>
+      </w:r>
+      <w:r>
+        <w:rPr>
+          <w:rStyle w:val="VerbatimChar"/>
+        </w:rPr>
+        <w:t xml:space="preserve">     Africa  │    -1.781***      -1.296***      -1.732***      -1.792***      -1.563***  </w:t>
+      </w:r>
+      <w:r>
+        <w:br w:type="textWrapping"/>
+      </w:r>
+      <w:r>
+        <w:rPr>
+          <w:rStyle w:val="VerbatimChar"/>
+        </w:rPr>
+        <w:t xml:space="preserve">   Americas  │    -1.641***      -1.187**       -1.598***      -1.652***      -1.463***  </w:t>
+      </w:r>
+      <w:r>
+        <w:br w:type="textWrapping"/>
+      </w:r>
+      <w:r>
+        <w:rPr>
+          <w:rStyle w:val="VerbatimChar"/>
+        </w:rPr>
+        <w:t xml:space="preserve">       Asia  │    -1.883***      -1.390***      -1.826***      -1.892***      -1.738***  </w:t>
+      </w:r>
+      <w:r>
+        <w:br w:type="textWrapping"/>
+      </w:r>
+      <w:r>
+        <w:rPr>
+          <w:rStyle w:val="VerbatimChar"/>
+        </w:rPr>
+        <w:t xml:space="preserve">             │</w:t>
+      </w:r>
+      <w:r>
+        <w:br w:type="textWrapping"/>
+      </w:r>
+      <w:r>
+        <w:rPr>
+          <w:rStyle w:val="VerbatimChar"/>
+        </w:rPr>
+        <w:t xml:space="preserve">continent_~C │</w:t>
+      </w:r>
+      <w:r>
+        <w:br w:type="textWrapping"/>
+      </w:r>
+      <w:r>
+        <w:rPr>
+          <w:rStyle w:val="VerbatimChar"/>
+        </w:rPr>
+        <w:t xml:space="preserve">         NA  │    -2.390*        -1.841         -2.334*        -2.400*        -2.044***  </w:t>
+      </w:r>
+      <w:r>
+        <w:br w:type="textWrapping"/>
+      </w:r>
+      <w:r>
+        <w:rPr>
+          <w:rStyle w:val="VerbatimChar"/>
+        </w:rPr>
+        <w:t xml:space="preserve">    Oceania  │    -3.334**       -2.797**       -3.269**       -3.347**       -3.315***  </w:t>
+      </w:r>
+      <w:r>
+        <w:br w:type="textWrapping"/>
+      </w:r>
+      <w:r>
+        <w:rPr>
+          <w:rStyle w:val="VerbatimChar"/>
+        </w:rPr>
+        <w:t xml:space="preserve">             │</w:t>
+      </w:r>
+      <w:r>
+        <w:br w:type="textWrapping"/>
+      </w:r>
+      <w:r>
+        <w:rPr>
+          <w:rStyle w:val="VerbatimChar"/>
+        </w:rPr>
+        <w:t xml:space="preserve">        year │                                                  0.085***      -0.028***  </w:t>
+      </w:r>
+      <w:r>
+        <w:br w:type="textWrapping"/>
+      </w:r>
+      <w:r>
+        <w:rPr>
+          <w:rStyle w:val="VerbatimChar"/>
+        </w:rPr>
+        <w:t xml:space="preserve">       _cons │ -1492.992***      -8.073***                   -174.278***                 </w:t>
+      </w:r>
+      <w:r>
+        <w:br w:type="textWrapping"/>
+      </w:r>
+      <w:r>
+        <w:rPr>
+          <w:rStyle w:val="VerbatimChar"/>
+        </w:rPr>
+        <w:t xml:space="preserve">─────────────┼───────────────────────────────────────────────────────────────────────────</w:t>
+      </w:r>
+      <w:r>
+        <w:br w:type="textWrapping"/>
+      </w:r>
+      <w:r>
+        <w:rPr>
+          <w:rStyle w:val="VerbatimChar"/>
+        </w:rPr>
+        <w:t xml:space="preserve">ln_p         │</w:t>
+      </w:r>
+      <w:r>
+        <w:br w:type="textWrapping"/>
+      </w:r>
+      <w:r>
+        <w:rPr>
+          <w:rStyle w:val="VerbatimChar"/>
+        </w:rPr>
+        <w:t xml:space="preserve">       _cons │     5.279***                                                              </w:t>
+      </w:r>
+      <w:r>
+        <w:br w:type="textWrapping"/>
+      </w:r>
+      <w:r>
+        <w:rPr>
+          <w:rStyle w:val="VerbatimChar"/>
+        </w:rPr>
+        <w:t xml:space="preserve">─────────────┼───────────────────────────────────────────────────────────────────────────</w:t>
+      </w:r>
+      <w:r>
+        <w:br w:type="textWrapping"/>
+      </w:r>
+      <w:r>
+        <w:rPr>
+          <w:rStyle w:val="VerbatimChar"/>
+        </w:rPr>
+        <w:t xml:space="preserve">Statistics   │                                                                           </w:t>
+      </w:r>
+      <w:r>
+        <w:br w:type="textWrapping"/>
+      </w:r>
+      <w:r>
+        <w:rPr>
+          <w:rStyle w:val="VerbatimChar"/>
+        </w:rPr>
+        <w:t xml:space="preserve">           N │       248            248            248          10156          10156     </w:t>
+      </w:r>
+      <w:r>
+        <w:br w:type="textWrapping"/>
+      </w:r>
+      <w:r>
+        <w:rPr>
+          <w:rStyle w:val="VerbatimChar"/>
+        </w:rPr>
+        <w:t xml:space="preserve">        r2_a │                                                                           </w:t>
+      </w:r>
+      <w:r>
+        <w:br w:type="textWrapping"/>
+      </w:r>
+      <w:r>
+        <w:rPr>
+          <w:rStyle w:val="VerbatimChar"/>
+        </w:rPr>
+        <w:t xml:space="preserve">─────────────┴───────────────────────────────────────────────────────────────────────────</w:t>
+      </w:r>
+      <w:r>
+        <w:br w:type="textWrapping"/>
+      </w:r>
+      <w:r>
+        <w:rPr>
+          <w:rStyle w:val="VerbatimChar"/>
+        </w:rPr>
+        <w:t xml:space="preserve">                                                 Legend: * p&lt;0.05; ** p&lt;0.01; *** p&lt;0.001</w:t>
+      </w:r>
+    </w:p>
+    <w:p>
+      <w:pPr>
+        <w:pStyle w:val="Heading1"/>
+      </w:pPr>
+      <w:bookmarkStart w:id="48" w:name="references"/>
+      <w:bookmarkEnd w:id="48"/>
       <w:r>
         <w:t xml:space="preserve">References</w:t>
       </w:r>
@@ -4289,7 +5038,7 @@
     </w:lvl>
   </w:abstractNum>
   <w:abstractNum w:abstractNumId="990">
-    <w:nsid w:val="4a992fcf"/>
+    <w:nsid w:val="85bc5b7f"/>
     <w:multiLevelType w:val="multilevel"/>
     <w:lvl w:ilvl="0">
       <w:numFmt w:val="bullet"/>

</xml_diff>